<commit_message>
Updated Lab exercise text. Added pdf.
</commit_message>
<xml_diff>
--- a/doc/Fakes 1 - Roulette.docx
+++ b/doc/Fakes 1 - Roulette.docx
@@ -47,13 +47,7 @@
         <w:rPr>
           <w:lang w:val="en-US"/>
         </w:rPr>
-        <w:t>(</w:t>
-      </w:r>
-      <w:r>
-        <w:rPr>
-          <w:lang w:val="en-US"/>
-        </w:rPr>
-        <w:t>configurable ones where applicable)</w:t>
+        <w:t>(configurable ones where applicable)</w:t>
       </w:r>
       <w:r>
         <w:rPr>
@@ -198,21 +192,7 @@
         <w:rPr>
           <w:lang w:val="en-US"/>
         </w:rPr>
-        <w:t xml:space="preserve">A sketch of the system structure is given below. Note that the UML class diagram is only a sketch designed to </w:t>
-      </w:r>
-      <w:proofErr w:type="gramStart"/>
-      <w:r>
-        <w:rPr>
-          <w:lang w:val="en-US"/>
-        </w:rPr>
-        <w:t>introduce</w:t>
-      </w:r>
-      <w:proofErr w:type="gramEnd"/>
-      <w:r>
-        <w:rPr>
-          <w:lang w:val="en-US"/>
-        </w:rPr>
-        <w:t xml:space="preserve"> the concepts of the game. </w:t>
+        <w:t xml:space="preserve">A sketch of the system structure is given below. Note that the UML class diagram is only a sketch designed to introduce the concepts of the game. </w:t>
       </w:r>
     </w:p>
     <w:p>
@@ -238,11 +218,6 @@
       </w:pPr>
     </w:p>
     <w:p>
-      <w:pPr>
-        <w:rPr>
-          <w:lang w:val="en-US"/>
-        </w:rPr>
-      </w:pPr>
       <w:r>
         <w:object w:dxaOrig="12076" w:dyaOrig="3750">
           <v:shapetype id="_x0000_t75" coordsize="21600,21600" o:spt="75" o:preferrelative="t" path="m@4@5l@4@11@9@11@9@5xe" filled="f" stroked="f">
@@ -264,27 +239,15 @@
             <v:path o:extrusionok="f" gradientshapeok="t" o:connecttype="rect"/>
             <o:lock v:ext="edit" aspectratio="t"/>
           </v:shapetype>
-          <v:shape id="_x0000_i1025" type="#_x0000_t75" style="width:481.5pt;height:149.25pt" o:ole="">
+          <v:shape id="_x0000_i1025" type="#_x0000_t75" style="width:481.2pt;height:149.2pt" o:ole="">
             <v:imagedata r:id="rId8" o:title=""/>
           </v:shape>
-          <o:OLEObject Type="Embed" ProgID="Visio.Drawing.15" ShapeID="_x0000_i1025" DrawAspect="Content" ObjectID="_1485943336" r:id="rId9"/>
+          <o:OLEObject Type="Embed" ProgID="Visio.Drawing.15" ShapeID="_x0000_i1025" DrawAspect="Content" ObjectID="_1549274606" r:id="rId9"/>
         </w:object>
       </w:r>
     </w:p>
-    <w:p>
-      <w:pPr>
-        <w:rPr>
-          <w:lang w:val="en-US"/>
-        </w:rPr>
-      </w:pPr>
-    </w:p>
-    <w:p>
-      <w:pPr>
-        <w:rPr>
-          <w:lang w:val="en-US"/>
-        </w:rPr>
-      </w:pPr>
-    </w:p>
+    <w:p/>
+    <w:p/>
     <w:p>
       <w:pPr>
         <w:rPr>
@@ -335,87 +298,92 @@
           <w:i/>
           <w:lang w:val="en-US"/>
         </w:rPr>
-        <w:t>F</w:t>
+        <w:t>Fields</w:t>
+      </w:r>
+      <w:r>
+        <w:rPr>
+          <w:lang w:val="en-US"/>
+        </w:rPr>
+        <w:t>, each with a number (0</w:t>
+      </w:r>
+      <w:proofErr w:type="gramStart"/>
+      <w:r>
+        <w:rPr>
+          <w:lang w:val="en-US"/>
+        </w:rPr>
+        <w:t>..36</w:t>
+      </w:r>
+      <w:proofErr w:type="gramEnd"/>
+      <w:r>
+        <w:rPr>
+          <w:lang w:val="en-US"/>
+        </w:rPr>
+        <w:t>) and color (0 is green, 1..36 is red or black). The roulette can be spun which results in a random result, namely 1 of the defined 37 fields.</w:t>
+      </w:r>
+    </w:p>
+    <w:p>
+      <w:pPr>
+        <w:rPr>
+          <w:lang w:val="en-US"/>
+        </w:rPr>
+      </w:pPr>
+    </w:p>
+    <w:p>
+      <w:r>
+        <w:rPr>
+          <w:lang w:val="en-US"/>
+        </w:rPr>
+        <w:t xml:space="preserve">A </w:t>
       </w:r>
       <w:r>
         <w:rPr>
           <w:i/>
           <w:lang w:val="en-US"/>
         </w:rPr>
-        <w:t>ields</w:t>
-      </w:r>
-      <w:r>
-        <w:rPr>
-          <w:lang w:val="en-US"/>
-        </w:rPr>
-        <w:t>, each with a number (0</w:t>
-      </w:r>
-      <w:proofErr w:type="gramStart"/>
-      <w:r>
-        <w:rPr>
-          <w:lang w:val="en-US"/>
-        </w:rPr>
-        <w:t>..36</w:t>
-      </w:r>
-      <w:proofErr w:type="gramEnd"/>
-      <w:r>
-        <w:rPr>
-          <w:lang w:val="en-US"/>
-        </w:rPr>
-        <w:t>) and color (0 is green, 1..36 is red or black). The roulette can be spun which results in a random result, namely 1 of the defined 37 fields.</w:t>
-      </w:r>
-    </w:p>
-    <w:p>
-      <w:pPr>
-        <w:rPr>
-          <w:lang w:val="en-US"/>
-        </w:rPr>
-      </w:pPr>
-    </w:p>
-    <w:p>
-      <w:pPr>
-        <w:rPr>
-          <w:lang w:val="en-US"/>
-        </w:rPr>
-      </w:pPr>
-      <w:r>
-        <w:rPr>
-          <w:lang w:val="en-US"/>
-        </w:rPr>
-        <w:t xml:space="preserve">A </w:t>
-      </w:r>
-      <w:r>
-        <w:rPr>
-          <w:i/>
-          <w:lang w:val="en-US"/>
-        </w:rPr>
-        <w:t>B</w:t>
-      </w:r>
-      <w:r>
-        <w:rPr>
-          <w:i/>
-          <w:lang w:val="en-US"/>
-        </w:rPr>
-        <w:t>et</w:t>
-      </w:r>
-      <w:r>
-        <w:rPr>
-          <w:lang w:val="en-US"/>
-        </w:rPr>
-        <w:t>, which is identified by the name of the betting player, the amount to bet, and the kind and value of bet (e.g. “Pete Mitchell”, “1000”, “Red/black”, “Red”). Three different kinds of bets are allowed:</w:t>
-      </w:r>
-    </w:p>
-    <w:p>
-      <w:pPr>
-        <w:pStyle w:val="ListParagraph"/>
-        <w:rPr>
-          <w:lang w:val="en-US"/>
-        </w:rPr>
-      </w:pPr>
-    </w:p>
-    <w:p>
-      <w:pPr>
-        <w:pStyle w:val="ListParagraph"/>
+        <w:t>Bet</w:t>
+      </w:r>
+      <w:r>
+        <w:rPr>
+          <w:lang w:val="en-US"/>
+        </w:rPr>
+        <w:t xml:space="preserve">, which is identified by the name of the betting player, the amount to bet, and the kind and value of bet (e.g. “Pete Mitchell”, “1000”, “Red/black”, “Red”). </w:t>
+      </w:r>
+      <w:r>
+        <w:t xml:space="preserve">Three </w:t>
+      </w:r>
+      <w:proofErr w:type="spellStart"/>
+      <w:r>
+        <w:t>different</w:t>
+      </w:r>
+      <w:proofErr w:type="spellEnd"/>
+      <w:r>
+        <w:t xml:space="preserve"> kinds of bets </w:t>
+      </w:r>
+      <w:proofErr w:type="spellStart"/>
+      <w:r>
+        <w:t>are</w:t>
+      </w:r>
+      <w:proofErr w:type="spellEnd"/>
+      <w:r>
+        <w:t xml:space="preserve"> </w:t>
+      </w:r>
+      <w:proofErr w:type="spellStart"/>
+      <w:r>
+        <w:t>allowed</w:t>
+      </w:r>
+      <w:proofErr w:type="spellEnd"/>
+      <w:r>
+        <w:t>:</w:t>
+      </w:r>
+    </w:p>
+    <w:p>
+      <w:pPr>
+        <w:pStyle w:val="Listeafsnit"/>
+      </w:pPr>
+    </w:p>
+    <w:p>
+      <w:pPr>
+        <w:pStyle w:val="Listeafsnit"/>
         <w:numPr>
           <w:ilvl w:val="0"/>
           <w:numId w:val="13"/>
@@ -428,24 +396,12 @@
         <w:rPr>
           <w:lang w:val="en-US"/>
         </w:rPr>
-        <w:t>Betting on i</w:t>
-      </w:r>
-      <w:r>
-        <w:rPr>
-          <w:lang w:val="en-US"/>
-        </w:rPr>
-        <w:t xml:space="preserve">ndividual numbers (0-36) – pays back 36 times the </w:t>
-      </w:r>
-      <w:r>
-        <w:rPr>
-          <w:lang w:val="en-US"/>
-        </w:rPr>
-        <w:t>amount</w:t>
-      </w:r>
-    </w:p>
-    <w:p>
-      <w:pPr>
-        <w:pStyle w:val="ListParagraph"/>
+        <w:t>Betting on individual numbers (0-36) – pays back 36 times the amount</w:t>
+      </w:r>
+    </w:p>
+    <w:p>
+      <w:pPr>
+        <w:pStyle w:val="Listeafsnit"/>
         <w:numPr>
           <w:ilvl w:val="0"/>
           <w:numId w:val="13"/>
@@ -458,24 +414,12 @@
         <w:rPr>
           <w:lang w:val="en-US"/>
         </w:rPr>
-        <w:t>Betting on e</w:t>
-      </w:r>
-      <w:r>
-        <w:rPr>
-          <w:lang w:val="en-US"/>
-        </w:rPr>
-        <w:t xml:space="preserve">ven/odd numbers - pays back </w:t>
-      </w:r>
-      <w:r>
-        <w:rPr>
-          <w:lang w:val="en-US"/>
-        </w:rPr>
-        <w:t>2 times the amount</w:t>
-      </w:r>
-    </w:p>
-    <w:p>
-      <w:pPr>
-        <w:pStyle w:val="ListParagraph"/>
+        <w:t>Betting on even/odd numbers - pays back 2 times the amount</w:t>
+      </w:r>
+    </w:p>
+    <w:p>
+      <w:pPr>
+        <w:pStyle w:val="Listeafsnit"/>
         <w:numPr>
           <w:ilvl w:val="0"/>
           <w:numId w:val="13"/>
@@ -488,19 +432,7 @@
         <w:rPr>
           <w:lang w:val="en-US"/>
         </w:rPr>
-        <w:t xml:space="preserve">Betting on Red/black - </w:t>
-      </w:r>
-      <w:r>
-        <w:rPr>
-          <w:lang w:val="en-US"/>
-        </w:rPr>
-        <w:t xml:space="preserve">pays back </w:t>
-      </w:r>
-      <w:r>
-        <w:rPr>
-          <w:lang w:val="en-US"/>
-        </w:rPr>
-        <w:t>2 times the amount</w:t>
+        <w:t>Betting on Red/black - pays back 2 times the amount</w:t>
       </w:r>
     </w:p>
     <w:p>
@@ -527,109 +459,163 @@
           <w:i/>
           <w:lang w:val="en-US"/>
         </w:rPr>
-        <w:t>Roulette</w:t>
+        <w:t>Roulette Game</w:t>
+      </w:r>
+      <w:r>
+        <w:rPr>
+          <w:lang w:val="en-US"/>
+        </w:rPr>
+        <w:t xml:space="preserve">, which controls the opening and closing for bets, and placing of bets, spinning the roulette, payment of wins to players etc. The roulette game should allow several </w:t>
       </w:r>
       <w:r>
         <w:rPr>
           <w:i/>
           <w:lang w:val="en-US"/>
         </w:rPr>
-        <w:t xml:space="preserve"> </w:t>
-      </w:r>
+        <w:t>bets</w:t>
+      </w:r>
+      <w:r>
+        <w:rPr>
+          <w:lang w:val="en-US"/>
+        </w:rPr>
+        <w:t xml:space="preserve"> to be placed on the roulette.</w:t>
+      </w:r>
+    </w:p>
+    <w:p>
+      <w:pPr>
+        <w:rPr>
+          <w:lang w:val="en-US"/>
+        </w:rPr>
+      </w:pPr>
+    </w:p>
+    <w:p>
+      <w:pPr>
+        <w:rPr>
+          <w:lang w:val="en-US"/>
+        </w:rPr>
+      </w:pPr>
+      <w:r>
+        <w:rPr>
+          <w:lang w:val="en-US"/>
+        </w:rPr>
+        <w:t>The roulette game runs in rounds. When a round starts, the bets are opened and bets can be placed. Sometime later, the bets are closed (“</w:t>
+      </w:r>
+      <w:proofErr w:type="spellStart"/>
       <w:r>
         <w:rPr>
           <w:i/>
           <w:lang w:val="en-US"/>
         </w:rPr>
-        <w:t>Game</w:t>
-      </w:r>
-      <w:r>
-        <w:rPr>
-          <w:lang w:val="en-US"/>
-        </w:rPr>
-        <w:t xml:space="preserve">, which controls the opening and closing for bets, and placing of bets, spinning the roulette, payment of wins to players etc. The roulette game should allow several </w:t>
-      </w:r>
+        <w:t>rien</w:t>
+      </w:r>
+      <w:proofErr w:type="spellEnd"/>
       <w:r>
         <w:rPr>
           <w:i/>
           <w:lang w:val="en-US"/>
         </w:rPr>
-        <w:t>bets</w:t>
-      </w:r>
-      <w:r>
-        <w:rPr>
-          <w:lang w:val="en-US"/>
-        </w:rPr>
-        <w:t xml:space="preserve"> to be placed on the roulette.</w:t>
-      </w:r>
-    </w:p>
-    <w:p>
-      <w:pPr>
-        <w:rPr>
-          <w:lang w:val="en-US"/>
-        </w:rPr>
-      </w:pPr>
-    </w:p>
-    <w:p>
-      <w:pPr>
-        <w:rPr>
-          <w:lang w:val="en-US"/>
-        </w:rPr>
-      </w:pPr>
-      <w:r>
-        <w:rPr>
-          <w:lang w:val="en-US"/>
-        </w:rPr>
-        <w:t xml:space="preserve">The roulette game runs in </w:t>
-      </w:r>
-      <w:r>
-        <w:rPr>
-          <w:lang w:val="en-US"/>
-        </w:rPr>
-        <w:t>rounds</w:t>
-      </w:r>
-      <w:r>
-        <w:rPr>
-          <w:lang w:val="en-US"/>
-        </w:rPr>
-        <w:t>. When a round starts, the bets are opened and bets can be placed. Sometime later, the bets are closed (“</w:t>
+        <w:t xml:space="preserve"> ne vas plus</w:t>
+      </w:r>
+      <w:r>
+        <w:rPr>
+          <w:lang w:val="en-US"/>
+        </w:rPr>
+        <w:t xml:space="preserve">”) - after this time, placing a bet is considered an error. After the bets are closed, the roulette game will spin the roulette and subsequently check if any bets are won. </w:t>
+      </w:r>
+      <w:proofErr w:type="gramStart"/>
+      <w:r>
+        <w:rPr>
+          <w:lang w:val="en-US"/>
+        </w:rPr>
+        <w:t>If so, a notification of the player name, kind of bet and amount won should be made e.g. to the console.</w:t>
+      </w:r>
+      <w:proofErr w:type="gramEnd"/>
+      <w:r>
+        <w:rPr>
+          <w:lang w:val="en-US"/>
+        </w:rPr>
+        <w:t xml:space="preserve"> Initially, consider the game to have an unlimited amount of money.</w:t>
+      </w:r>
+    </w:p>
+    <w:p>
+      <w:pPr>
+        <w:rPr>
+          <w:b/>
+          <w:lang w:val="en-US"/>
+        </w:rPr>
+      </w:pPr>
+    </w:p>
+    <w:p>
+      <w:pPr>
+        <w:rPr>
+          <w:lang w:val="en-US"/>
+        </w:rPr>
+      </w:pPr>
+      <w:r>
+        <w:rPr>
+          <w:lang w:val="en-US"/>
+        </w:rPr>
+        <w:t xml:space="preserve">You are provided with a working implementation of the game, </w:t>
       </w:r>
       <w:proofErr w:type="spellStart"/>
       <w:r>
         <w:rPr>
-          <w:i/>
-          <w:lang w:val="en-US"/>
-        </w:rPr>
-        <w:t>rien</w:t>
+          <w:lang w:val="en-US"/>
+        </w:rPr>
+        <w:t>R</w:t>
+      </w:r>
+      <w:r>
+        <w:rPr>
+          <w:lang w:val="en-US"/>
+        </w:rPr>
+        <w:t>ouletteGame.Legacy</w:t>
       </w:r>
       <w:proofErr w:type="spellEnd"/>
       <w:r>
         <w:rPr>
-          <w:i/>
-          <w:lang w:val="en-US"/>
-        </w:rPr>
-        <w:t xml:space="preserve"> ne vas plus</w:t>
-      </w:r>
-      <w:r>
-        <w:rPr>
-          <w:lang w:val="en-US"/>
-        </w:rPr>
-        <w:t xml:space="preserve">”) - after this time, placing a bet is considered an error. After the bets are closed, the roulette game will spin the roulette and subsequently check if any bets are won. </w:t>
-      </w:r>
-      <w:proofErr w:type="gramStart"/>
-      <w:r>
-        <w:rPr>
-          <w:lang w:val="en-US"/>
-        </w:rPr>
-        <w:t>If so, a notification of the player name, kind of bet and amount won should be made e.g. to the console.</w:t>
-      </w:r>
-      <w:proofErr w:type="gramEnd"/>
-      <w:r>
-        <w:rPr>
-          <w:lang w:val="en-US"/>
-        </w:rPr>
-        <w:t xml:space="preserve"> Initially, consider the game to have an unlimited amount of money.</w:t>
-      </w:r>
+          <w:lang w:val="en-US"/>
+        </w:rPr>
+        <w:t xml:space="preserve">, </w:t>
+      </w:r>
+      <w:r>
+        <w:rPr>
+          <w:lang w:val="en-US"/>
+        </w:rPr>
+        <w:t xml:space="preserve">but this code is neither tested nor designed for test. Your task, in your group, is to </w:t>
+      </w:r>
+      <w:r>
+        <w:rPr>
+          <w:lang w:val="en-US"/>
+        </w:rPr>
+        <w:t>refactor and test</w:t>
+      </w:r>
+      <w:r>
+        <w:rPr>
+          <w:lang w:val="en-US"/>
+        </w:rPr>
+        <w:t>,</w:t>
+      </w:r>
+      <w:r>
+        <w:rPr>
+          <w:lang w:val="en-US"/>
+        </w:rPr>
+        <w:t xml:space="preserve"> using fakes where applicable.</w:t>
+      </w:r>
+      <w:r>
+        <w:rPr>
+          <w:lang w:val="en-US"/>
+        </w:rPr>
+        <w:t xml:space="preserve"> You can import it as a project into a Visual Studio Solution, to try it out.</w:t>
+      </w:r>
+      <w:bookmarkStart w:id="0" w:name="_GoBack"/>
+      <w:bookmarkEnd w:id="0"/>
+    </w:p>
+    <w:p>
+      <w:pPr>
+        <w:rPr>
+          <w:lang w:val="en-US"/>
+        </w:rPr>
+      </w:pPr>
     </w:p>
     <w:p>
       <w:pPr>
@@ -642,74 +628,15 @@
     <w:p>
       <w:pPr>
         <w:rPr>
-          <w:lang w:val="en-US"/>
-        </w:rPr>
-      </w:pPr>
-      <w:r>
-        <w:rPr>
-          <w:lang w:val="en-US"/>
-        </w:rPr>
-        <w:t>You are provided with a working</w:t>
-      </w:r>
-      <w:r>
-        <w:rPr>
-          <w:lang w:val="en-US"/>
-        </w:rPr>
-        <w:t xml:space="preserve"> implementation </w:t>
-      </w:r>
-      <w:r>
-        <w:rPr>
-          <w:lang w:val="en-US"/>
-        </w:rPr>
-        <w:t xml:space="preserve">of the game, but this code is neither tested nor designed for test. Your task, in your group, is to </w:t>
-      </w:r>
-      <w:r>
-        <w:rPr>
-          <w:lang w:val="en-US"/>
-        </w:rPr>
-        <w:t>refactor and test</w:t>
-      </w:r>
-      <w:r>
-        <w:rPr>
-          <w:lang w:val="en-US"/>
-        </w:rPr>
-        <w:t>,</w:t>
-      </w:r>
-      <w:r>
-        <w:rPr>
-          <w:lang w:val="en-US"/>
-        </w:rPr>
-        <w:t xml:space="preserve"> using fakes where applicable.</w:t>
-      </w:r>
-    </w:p>
-    <w:p>
-      <w:pPr>
-        <w:rPr>
-          <w:lang w:val="en-US"/>
-        </w:rPr>
-      </w:pPr>
-    </w:p>
-    <w:p>
-      <w:pPr>
-        <w:rPr>
           <w:b/>
           <w:lang w:val="en-US"/>
         </w:rPr>
       </w:pPr>
-    </w:p>
-    <w:p>
-      <w:pPr>
+      <w:r>
         <w:rPr>
           <w:b/>
           <w:lang w:val="en-US"/>
         </w:rPr>
-      </w:pPr>
-      <w:r>
-        <w:rPr>
-          <w:b/>
-          <w:lang w:val="en-US"/>
-        </w:rPr>
-        <w:lastRenderedPageBreak/>
         <w:t>Exercise 1</w:t>
       </w:r>
     </w:p>
@@ -742,14 +669,11 @@
     </w:p>
     <w:p>
       <w:pPr>
-        <w:pStyle w:val="ListParagraph"/>
+        <w:pStyle w:val="Listeafsnit"/>
         <w:numPr>
           <w:ilvl w:val="0"/>
           <w:numId w:val="13"/>
         </w:numPr>
-        <w:rPr>
-          <w:lang w:val="en-US"/>
-        </w:rPr>
       </w:pPr>
       <w:r>
         <w:rPr>
@@ -758,15 +682,36 @@
         <w:t xml:space="preserve">How do the individual objects work together to create a “gaming experience”? </w:t>
       </w:r>
       <w:r>
-        <w:rPr>
-          <w:lang w:val="en-US"/>
-        </w:rPr>
-        <w:t>Draw a sequence diagram if you need to.</w:t>
-      </w:r>
-    </w:p>
-    <w:p>
-      <w:pPr>
-        <w:pStyle w:val="ListParagraph"/>
+        <w:t xml:space="preserve">Draw a </w:t>
+      </w:r>
+      <w:proofErr w:type="spellStart"/>
+      <w:r>
+        <w:t>sequence</w:t>
+      </w:r>
+      <w:proofErr w:type="spellEnd"/>
+      <w:r>
+        <w:t xml:space="preserve"> diagram if </w:t>
+      </w:r>
+      <w:proofErr w:type="spellStart"/>
+      <w:r>
+        <w:t>you</w:t>
+      </w:r>
+      <w:proofErr w:type="spellEnd"/>
+      <w:r>
+        <w:t xml:space="preserve"> </w:t>
+      </w:r>
+      <w:proofErr w:type="spellStart"/>
+      <w:r>
+        <w:t>need</w:t>
+      </w:r>
+      <w:proofErr w:type="spellEnd"/>
+      <w:r>
+        <w:t xml:space="preserve"> to.</w:t>
+      </w:r>
+    </w:p>
+    <w:p>
+      <w:pPr>
+        <w:pStyle w:val="Listeafsnit"/>
         <w:numPr>
           <w:ilvl w:val="0"/>
           <w:numId w:val="13"/>
@@ -784,7 +729,7 @@
     </w:p>
     <w:p>
       <w:pPr>
-        <w:pStyle w:val="ListParagraph"/>
+        <w:pStyle w:val="Listeafsnit"/>
         <w:numPr>
           <w:ilvl w:val="0"/>
           <w:numId w:val="13"/>
@@ -797,42 +742,12 @@
         <w:rPr>
           <w:lang w:val="en-US"/>
         </w:rPr>
-        <w:t xml:space="preserve">How will we use </w:t>
-      </w:r>
-      <w:r>
-        <w:rPr>
-          <w:lang w:val="en-US"/>
-        </w:rPr>
-        <w:t xml:space="preserve">fakes (especially </w:t>
-      </w:r>
-      <w:r>
-        <w:rPr>
-          <w:lang w:val="en-US"/>
-        </w:rPr>
-        <w:t>configurable stubs</w:t>
-      </w:r>
-      <w:r>
-        <w:rPr>
-          <w:lang w:val="en-US"/>
-        </w:rPr>
-        <w:t>)</w:t>
-      </w:r>
-      <w:r>
-        <w:rPr>
-          <w:lang w:val="en-US"/>
-        </w:rPr>
-        <w:t xml:space="preserve"> in the unit test of the classes? </w:t>
-      </w:r>
-      <w:r>
-        <w:rPr>
-          <w:lang w:val="en-US"/>
-        </w:rPr>
-        <w:t>Do we need a boundary value analysis for any of them?</w:t>
-      </w:r>
-    </w:p>
-    <w:p>
-      <w:pPr>
-        <w:pStyle w:val="ListParagraph"/>
+        <w:t>How will we use fakes (especially configurable stubs) in the unit test of the classes? Do we need a boundary value analysis for any of them?</w:t>
+      </w:r>
+    </w:p>
+    <w:p>
+      <w:pPr>
+        <w:pStyle w:val="Listeafsnit"/>
         <w:numPr>
           <w:ilvl w:val="0"/>
           <w:numId w:val="13"/>
@@ -850,7 +765,7 @@
     </w:p>
     <w:p>
       <w:pPr>
-        <w:pStyle w:val="ListParagraph"/>
+        <w:pStyle w:val="Listeafsnit"/>
         <w:numPr>
           <w:ilvl w:val="0"/>
           <w:numId w:val="13"/>
@@ -1023,7 +938,31 @@
         <w:rPr>
           <w:lang w:val="en-US"/>
         </w:rPr>
-        <w:t>: Put the system together, make it work and play the game. Have fun!</w:t>
+        <w:t xml:space="preserve">: Put the system together, make it work and play the game. </w:t>
+      </w:r>
+      <w:r>
+        <w:rPr>
+          <w:lang w:val="en-US"/>
+        </w:rPr>
+        <w:t>You need an actual application inste</w:t>
+      </w:r>
+      <w:r>
+        <w:rPr>
+          <w:lang w:val="en-US"/>
+        </w:rPr>
+        <w:t>ad of a class library, with a Main, using the classes.</w:t>
+      </w:r>
+      <w:r>
+        <w:rPr>
+          <w:lang w:val="en-US"/>
+        </w:rPr>
+        <w:t xml:space="preserve"> </w:t>
+      </w:r>
+      <w:r>
+        <w:rPr>
+          <w:lang w:val="en-US"/>
+        </w:rPr>
+        <w:t>Have fun!</w:t>
       </w:r>
     </w:p>
     <w:p>
@@ -1098,8 +1037,6 @@
           <w:lang w:val="en-US"/>
         </w:rPr>
       </w:pPr>
-      <w:bookmarkStart w:id="0" w:name="_GoBack"/>
-      <w:bookmarkEnd w:id="0"/>
     </w:p>
     <w:p>
       <w:pPr>
@@ -1224,41 +1161,6 @@
           <w:lang w:val="en-US"/>
         </w:rPr>
       </w:pPr>
-    </w:p>
-    <w:p>
-      <w:pPr>
-        <w:rPr>
-          <w:lang w:val="en-US"/>
-        </w:rPr>
-      </w:pPr>
-    </w:p>
-    <w:p>
-      <w:pPr>
-        <w:rPr>
-          <w:b/>
-          <w:lang w:val="en-US"/>
-        </w:rPr>
-      </w:pPr>
-      <w:r>
-        <w:rPr>
-          <w:b/>
-          <w:lang w:val="en-US"/>
-        </w:rPr>
-        <w:t>Exercise 6:</w:t>
-      </w:r>
-    </w:p>
-    <w:p>
-      <w:pPr>
-        <w:rPr>
-          <w:lang w:val="en-US"/>
-        </w:rPr>
-      </w:pPr>
-      <w:r>
-        <w:rPr>
-          <w:lang w:val="en-US"/>
-        </w:rPr>
-        <w:t>If you still have time, you can leave early today!</w:t>
-      </w:r>
     </w:p>
     <w:sectPr>
       <w:headerReference w:type="default" r:id="rId10"/>
@@ -1325,7 +1227,7 @@
         <w:sdtContent>
           <w:p>
             <w:pPr>
-              <w:pStyle w:val="Footer"/>
+              <w:pStyle w:val="Sidefod"/>
               <w:jc w:val="center"/>
               <w:rPr>
                 <w:color w:val="003D85"/>
@@ -1376,7 +1278,7 @@
                 <w:sz w:val="16"/>
                 <w:szCs w:val="16"/>
               </w:rPr>
-              <w:t>1</w:t>
+              <w:t>2</w:t>
             </w:r>
             <w:r>
               <w:rPr>
@@ -1448,7 +1350,7 @@
   </w:sdt>
   <w:p>
     <w:pPr>
-      <w:pStyle w:val="Footer"/>
+      <w:pStyle w:val="Sidefod"/>
       <w:rPr>
         <w:color w:val="003D85"/>
       </w:rPr>
@@ -1480,7 +1382,7 @@
 <w:hdr xmlns:wpc="http://schemas.microsoft.com/office/word/2010/wordprocessingCanvas" xmlns:mc="http://schemas.openxmlformats.org/markup-compatibility/2006" xmlns:o="urn:schemas-microsoft-com:office:office" xmlns:r="http://schemas.openxmlformats.org/officeDocument/2006/relationships" xmlns:m="http://schemas.openxmlformats.org/officeDocument/2006/math" xmlns:v="urn:schemas-microsoft-com:vml" xmlns:wp14="http://schemas.microsoft.com/office/word/2010/wordprocessingDrawing" xmlns:wp="http://schemas.openxmlformats.org/drawingml/2006/wordprocessingDrawing" xmlns:w10="urn:schemas-microsoft-com:office:word" xmlns:w="http://schemas.openxmlformats.org/wordprocessingml/2006/main" xmlns:w14="http://schemas.microsoft.com/office/word/2010/wordml" xmlns:wpg="http://schemas.microsoft.com/office/word/2010/wordprocessingGroup" xmlns:wpi="http://schemas.microsoft.com/office/word/2010/wordprocessingInk" xmlns:wne="http://schemas.microsoft.com/office/word/2006/wordml" xmlns:wps="http://schemas.microsoft.com/office/word/2010/wordprocessingShape" mc:Ignorable="w14 wp14">
   <w:p>
     <w:pPr>
-      <w:pStyle w:val="Header"/>
+      <w:pStyle w:val="Sidehoved"/>
       <w:rPr>
         <w:color w:val="003D85"/>
         <w:sz w:val="16"/>
@@ -1490,7 +1392,7 @@
     <w:r>
       <w:rPr>
         <w:noProof/>
-        <w:lang w:val="en-US"/>
+        <w:lang w:eastAsia="da-DK"/>
       </w:rPr>
       <w:drawing>
         <wp:anchor distT="0" distB="0" distL="114300" distR="114300" simplePos="0" relativeHeight="251660288" behindDoc="1" locked="0" layoutInCell="1" allowOverlap="1" wp14:anchorId="0FDDF974" wp14:editId="51B7915C">
@@ -1598,7 +1500,7 @@
   </w:p>
   <w:p>
     <w:pPr>
-      <w:pStyle w:val="Header"/>
+      <w:pStyle w:val="Sidehoved"/>
       <w:rPr>
         <w:sz w:val="16"/>
         <w:szCs w:val="16"/>
@@ -1609,7 +1511,7 @@
         <w:noProof/>
         <w:sz w:val="16"/>
         <w:szCs w:val="16"/>
-        <w:lang w:val="en-US"/>
+        <w:lang w:eastAsia="da-DK"/>
       </w:rPr>
       <mc:AlternateContent>
         <mc:Choice Requires="wps">
@@ -1832,7 +1734,7 @@
     <w:lvl w:ilvl="0">
       <w:start w:val="1"/>
       <w:numFmt w:val="decimal"/>
-      <w:pStyle w:val="Heading1"/>
+      <w:pStyle w:val="Overskrift1"/>
       <w:lvlText w:val="%1"/>
       <w:lvlJc w:val="left"/>
       <w:pPr>
@@ -1842,7 +1744,7 @@
     <w:lvl w:ilvl="1">
       <w:start w:val="1"/>
       <w:numFmt w:val="decimal"/>
-      <w:pStyle w:val="Heading2"/>
+      <w:pStyle w:val="Overskrift2"/>
       <w:lvlText w:val="%1.%2"/>
       <w:lvlJc w:val="left"/>
       <w:pPr>
@@ -1852,7 +1754,7 @@
     <w:lvl w:ilvl="2">
       <w:start w:val="1"/>
       <w:numFmt w:val="decimal"/>
-      <w:pStyle w:val="Heading3"/>
+      <w:pStyle w:val="Overskrift3"/>
       <w:lvlText w:val="%1.%2.%3"/>
       <w:lvlJc w:val="left"/>
       <w:pPr>
@@ -1862,7 +1764,7 @@
     <w:lvl w:ilvl="3">
       <w:start w:val="1"/>
       <w:numFmt w:val="decimal"/>
-      <w:pStyle w:val="Heading4"/>
+      <w:pStyle w:val="Overskrift4"/>
       <w:lvlText w:val="%1.%2.%3.%4"/>
       <w:lvlJc w:val="left"/>
       <w:pPr>
@@ -1872,7 +1774,7 @@
     <w:lvl w:ilvl="4">
       <w:start w:val="1"/>
       <w:numFmt w:val="decimal"/>
-      <w:pStyle w:val="Heading5"/>
+      <w:pStyle w:val="Overskrift5"/>
       <w:lvlText w:val="%1.%2.%3.%4.%5"/>
       <w:lvlJc w:val="left"/>
       <w:pPr>
@@ -2125,11 +2027,11 @@
       <w:sz w:val="20"/>
     </w:rPr>
   </w:style>
-  <w:style w:type="paragraph" w:styleId="Heading1">
+  <w:style w:type="paragraph" w:styleId="Overskrift1">
     <w:name w:val="heading 1"/>
     <w:basedOn w:val="Normal"/>
     <w:next w:val="Normal"/>
-    <w:link w:val="Heading1Char"/>
+    <w:link w:val="Overskrift1Tegn"/>
     <w:uiPriority w:val="9"/>
     <w:qFormat/>
     <w:rsid w:val="00A56C29"/>
@@ -2152,11 +2054,11 @@
       <w:szCs w:val="28"/>
     </w:rPr>
   </w:style>
-  <w:style w:type="paragraph" w:styleId="Heading2">
+  <w:style w:type="paragraph" w:styleId="Overskrift2">
     <w:name w:val="heading 2"/>
     <w:basedOn w:val="Normal"/>
     <w:next w:val="Normal"/>
-    <w:link w:val="Heading2Char"/>
+    <w:link w:val="Overskrift2Tegn"/>
     <w:uiPriority w:val="9"/>
     <w:unhideWhenUsed/>
     <w:qFormat/>
@@ -2179,11 +2081,11 @@
       <w:szCs w:val="26"/>
     </w:rPr>
   </w:style>
-  <w:style w:type="paragraph" w:styleId="Heading3">
+  <w:style w:type="paragraph" w:styleId="Overskrift3">
     <w:name w:val="heading 3"/>
     <w:basedOn w:val="Normal"/>
     <w:next w:val="Normal"/>
-    <w:link w:val="Heading3Char"/>
+    <w:link w:val="Overskrift3Tegn"/>
     <w:uiPriority w:val="9"/>
     <w:unhideWhenUsed/>
     <w:qFormat/>
@@ -2205,11 +2107,11 @@
       <w:color w:val="003D85"/>
     </w:rPr>
   </w:style>
-  <w:style w:type="paragraph" w:styleId="Heading4">
+  <w:style w:type="paragraph" w:styleId="Overskrift4">
     <w:name w:val="heading 4"/>
     <w:basedOn w:val="Normal"/>
     <w:next w:val="Normal"/>
-    <w:link w:val="Heading4Char"/>
+    <w:link w:val="Overskrift4Tegn"/>
     <w:uiPriority w:val="9"/>
     <w:unhideWhenUsed/>
     <w:qFormat/>
@@ -2232,11 +2134,11 @@
       <w:color w:val="1F497D" w:themeColor="text2"/>
     </w:rPr>
   </w:style>
-  <w:style w:type="paragraph" w:styleId="Heading5">
+  <w:style w:type="paragraph" w:styleId="Overskrift5">
     <w:name w:val="heading 5"/>
     <w:basedOn w:val="Normal"/>
     <w:next w:val="Normal"/>
-    <w:link w:val="Heading5Char"/>
+    <w:link w:val="Overskrift5Tegn"/>
     <w:uiPriority w:val="9"/>
     <w:unhideWhenUsed/>
     <w:qFormat/>
@@ -2257,13 +2159,13 @@
       <w:color w:val="1F497D" w:themeColor="text2"/>
     </w:rPr>
   </w:style>
-  <w:style w:type="character" w:default="1" w:styleId="DefaultParagraphFont">
+  <w:style w:type="character" w:default="1" w:styleId="Standardskrifttypeiafsnit">
     <w:name w:val="Default Paragraph Font"/>
     <w:uiPriority w:val="1"/>
     <w:semiHidden/>
     <w:unhideWhenUsed/>
   </w:style>
-  <w:style w:type="table" w:default="1" w:styleId="TableNormal">
+  <w:style w:type="table" w:default="1" w:styleId="Tabel-Normal">
     <w:name w:val="Normal Table"/>
     <w:uiPriority w:val="99"/>
     <w:semiHidden/>
@@ -2278,16 +2180,16 @@
       </w:tblCellMar>
     </w:tblPr>
   </w:style>
-  <w:style w:type="numbering" w:default="1" w:styleId="NoList">
+  <w:style w:type="numbering" w:default="1" w:styleId="Ingenoversigt">
     <w:name w:val="No List"/>
     <w:uiPriority w:val="99"/>
     <w:semiHidden/>
     <w:unhideWhenUsed/>
   </w:style>
-  <w:style w:type="character" w:customStyle="1" w:styleId="Heading1Char">
-    <w:name w:val="Heading 1 Char"/>
-    <w:basedOn w:val="DefaultParagraphFont"/>
-    <w:link w:val="Heading1"/>
+  <w:style w:type="character" w:customStyle="1" w:styleId="Overskrift1Tegn">
+    <w:name w:val="Overskrift 1 Tegn"/>
+    <w:basedOn w:val="Standardskrifttypeiafsnit"/>
+    <w:link w:val="Overskrift1"/>
     <w:uiPriority w:val="9"/>
     <w:rsid w:val="00A56C29"/>
     <w:rPr>
@@ -2299,10 +2201,10 @@
       <w:szCs w:val="28"/>
     </w:rPr>
   </w:style>
-  <w:style w:type="character" w:customStyle="1" w:styleId="Heading2Char">
-    <w:name w:val="Heading 2 Char"/>
-    <w:basedOn w:val="DefaultParagraphFont"/>
-    <w:link w:val="Heading2"/>
+  <w:style w:type="character" w:customStyle="1" w:styleId="Overskrift2Tegn">
+    <w:name w:val="Overskrift 2 Tegn"/>
+    <w:basedOn w:val="Standardskrifttypeiafsnit"/>
+    <w:link w:val="Overskrift2"/>
     <w:uiPriority w:val="9"/>
     <w:rsid w:val="00A31650"/>
     <w:rPr>
@@ -2314,10 +2216,10 @@
       <w:szCs w:val="26"/>
     </w:rPr>
   </w:style>
-  <w:style w:type="character" w:customStyle="1" w:styleId="Heading3Char">
-    <w:name w:val="Heading 3 Char"/>
-    <w:basedOn w:val="DefaultParagraphFont"/>
-    <w:link w:val="Heading3"/>
+  <w:style w:type="character" w:customStyle="1" w:styleId="Overskrift3Tegn">
+    <w:name w:val="Overskrift 3 Tegn"/>
+    <w:basedOn w:val="Standardskrifttypeiafsnit"/>
+    <w:link w:val="Overskrift3"/>
     <w:uiPriority w:val="9"/>
     <w:rsid w:val="009B12F5"/>
     <w:rPr>
@@ -2328,10 +2230,10 @@
       <w:sz w:val="20"/>
     </w:rPr>
   </w:style>
-  <w:style w:type="character" w:customStyle="1" w:styleId="Heading4Char">
-    <w:name w:val="Heading 4 Char"/>
-    <w:basedOn w:val="DefaultParagraphFont"/>
-    <w:link w:val="Heading4"/>
+  <w:style w:type="character" w:customStyle="1" w:styleId="Overskrift4Tegn">
+    <w:name w:val="Overskrift 4 Tegn"/>
+    <w:basedOn w:val="Standardskrifttypeiafsnit"/>
+    <w:link w:val="Overskrift4"/>
     <w:uiPriority w:val="9"/>
     <w:rsid w:val="00FF33CA"/>
     <w:rPr>
@@ -2343,10 +2245,10 @@
       <w:sz w:val="20"/>
     </w:rPr>
   </w:style>
-  <w:style w:type="character" w:customStyle="1" w:styleId="Heading5Char">
-    <w:name w:val="Heading 5 Char"/>
-    <w:basedOn w:val="DefaultParagraphFont"/>
-    <w:link w:val="Heading5"/>
+  <w:style w:type="character" w:customStyle="1" w:styleId="Overskrift5Tegn">
+    <w:name w:val="Overskrift 5 Tegn"/>
+    <w:basedOn w:val="Standardskrifttypeiafsnit"/>
+    <w:link w:val="Overskrift5"/>
     <w:uiPriority w:val="9"/>
     <w:rsid w:val="00FF33CA"/>
     <w:rPr>
@@ -2383,7 +2285,7 @@
   </w:style>
   <w:style w:type="character" w:customStyle="1" w:styleId="CodeChar">
     <w:name w:val="Code Char"/>
-    <w:basedOn w:val="DefaultParagraphFont"/>
+    <w:basedOn w:val="Standardskrifttypeiafsnit"/>
     <w:link w:val="Code"/>
     <w:rsid w:val="00803237"/>
     <w:rPr>
@@ -2392,10 +2294,10 @@
       <w:szCs w:val="20"/>
     </w:rPr>
   </w:style>
-  <w:style w:type="paragraph" w:styleId="Header">
+  <w:style w:type="paragraph" w:styleId="Sidehoved">
     <w:name w:val="header"/>
     <w:basedOn w:val="Normal"/>
-    <w:link w:val="HeaderChar"/>
+    <w:link w:val="SidehovedTegn"/>
     <w:uiPriority w:val="99"/>
     <w:unhideWhenUsed/>
     <w:rsid w:val="00F53479"/>
@@ -2406,10 +2308,10 @@
       </w:tabs>
     </w:pPr>
   </w:style>
-  <w:style w:type="character" w:customStyle="1" w:styleId="HeaderChar">
-    <w:name w:val="Header Char"/>
-    <w:basedOn w:val="DefaultParagraphFont"/>
-    <w:link w:val="Header"/>
+  <w:style w:type="character" w:customStyle="1" w:styleId="SidehovedTegn">
+    <w:name w:val="Sidehoved Tegn"/>
+    <w:basedOn w:val="Standardskrifttypeiafsnit"/>
+    <w:link w:val="Sidehoved"/>
     <w:uiPriority w:val="99"/>
     <w:rsid w:val="00F53479"/>
     <w:rPr>
@@ -2417,10 +2319,10 @@
       <w:sz w:val="20"/>
     </w:rPr>
   </w:style>
-  <w:style w:type="paragraph" w:styleId="Footer">
+  <w:style w:type="paragraph" w:styleId="Sidefod">
     <w:name w:val="footer"/>
     <w:basedOn w:val="Normal"/>
-    <w:link w:val="FooterChar"/>
+    <w:link w:val="SidefodTegn"/>
     <w:uiPriority w:val="99"/>
     <w:unhideWhenUsed/>
     <w:rsid w:val="00F53479"/>
@@ -2431,10 +2333,10 @@
       </w:tabs>
     </w:pPr>
   </w:style>
-  <w:style w:type="character" w:customStyle="1" w:styleId="FooterChar">
-    <w:name w:val="Footer Char"/>
-    <w:basedOn w:val="DefaultParagraphFont"/>
-    <w:link w:val="Footer"/>
+  <w:style w:type="character" w:customStyle="1" w:styleId="SidefodTegn">
+    <w:name w:val="Sidefod Tegn"/>
+    <w:basedOn w:val="Standardskrifttypeiafsnit"/>
+    <w:link w:val="Sidefod"/>
     <w:uiPriority w:val="99"/>
     <w:rsid w:val="00F53479"/>
     <w:rPr>
@@ -2442,10 +2344,10 @@
       <w:sz w:val="20"/>
     </w:rPr>
   </w:style>
-  <w:style w:type="paragraph" w:styleId="BalloonText">
+  <w:style w:type="paragraph" w:styleId="Markeringsbobletekst">
     <w:name w:val="Balloon Text"/>
     <w:basedOn w:val="Normal"/>
-    <w:link w:val="BalloonTextChar"/>
+    <w:link w:val="MarkeringsbobletekstTegn"/>
     <w:uiPriority w:val="99"/>
     <w:semiHidden/>
     <w:unhideWhenUsed/>
@@ -2456,10 +2358,10 @@
       <w:szCs w:val="16"/>
     </w:rPr>
   </w:style>
-  <w:style w:type="character" w:customStyle="1" w:styleId="BalloonTextChar">
-    <w:name w:val="Balloon Text Char"/>
-    <w:basedOn w:val="DefaultParagraphFont"/>
-    <w:link w:val="BalloonText"/>
+  <w:style w:type="character" w:customStyle="1" w:styleId="MarkeringsbobletekstTegn">
+    <w:name w:val="Markeringsbobletekst Tegn"/>
+    <w:basedOn w:val="Standardskrifttypeiafsnit"/>
+    <w:link w:val="Markeringsbobletekst"/>
     <w:uiPriority w:val="99"/>
     <w:semiHidden/>
     <w:rsid w:val="00F53479"/>
@@ -2469,7 +2371,7 @@
       <w:szCs w:val="16"/>
     </w:rPr>
   </w:style>
-  <w:style w:type="paragraph" w:styleId="Caption">
+  <w:style w:type="paragraph" w:styleId="Billedtekst">
     <w:name w:val="caption"/>
     <w:basedOn w:val="Normal"/>
     <w:next w:val="Normal"/>
@@ -2488,7 +2390,7 @@
       <w:szCs w:val="18"/>
     </w:rPr>
   </w:style>
-  <w:style w:type="paragraph" w:styleId="ListParagraph">
+  <w:style w:type="paragraph" w:styleId="Listeafsnit">
     <w:name w:val="List Paragraph"/>
     <w:basedOn w:val="Normal"/>
     <w:uiPriority w:val="34"/>
@@ -2669,11 +2571,11 @@
       <w:sz w:val="20"/>
     </w:rPr>
   </w:style>
-  <w:style w:type="paragraph" w:styleId="Heading1">
+  <w:style w:type="paragraph" w:styleId="Overskrift1">
     <w:name w:val="heading 1"/>
     <w:basedOn w:val="Normal"/>
     <w:next w:val="Normal"/>
-    <w:link w:val="Heading1Char"/>
+    <w:link w:val="Overskrift1Tegn"/>
     <w:uiPriority w:val="9"/>
     <w:qFormat/>
     <w:rsid w:val="00A56C29"/>
@@ -2696,11 +2598,11 @@
       <w:szCs w:val="28"/>
     </w:rPr>
   </w:style>
-  <w:style w:type="paragraph" w:styleId="Heading2">
+  <w:style w:type="paragraph" w:styleId="Overskrift2">
     <w:name w:val="heading 2"/>
     <w:basedOn w:val="Normal"/>
     <w:next w:val="Normal"/>
-    <w:link w:val="Heading2Char"/>
+    <w:link w:val="Overskrift2Tegn"/>
     <w:uiPriority w:val="9"/>
     <w:unhideWhenUsed/>
     <w:qFormat/>
@@ -2723,11 +2625,11 @@
       <w:szCs w:val="26"/>
     </w:rPr>
   </w:style>
-  <w:style w:type="paragraph" w:styleId="Heading3">
+  <w:style w:type="paragraph" w:styleId="Overskrift3">
     <w:name w:val="heading 3"/>
     <w:basedOn w:val="Normal"/>
     <w:next w:val="Normal"/>
-    <w:link w:val="Heading3Char"/>
+    <w:link w:val="Overskrift3Tegn"/>
     <w:uiPriority w:val="9"/>
     <w:unhideWhenUsed/>
     <w:qFormat/>
@@ -2749,11 +2651,11 @@
       <w:color w:val="003D85"/>
     </w:rPr>
   </w:style>
-  <w:style w:type="paragraph" w:styleId="Heading4">
+  <w:style w:type="paragraph" w:styleId="Overskrift4">
     <w:name w:val="heading 4"/>
     <w:basedOn w:val="Normal"/>
     <w:next w:val="Normal"/>
-    <w:link w:val="Heading4Char"/>
+    <w:link w:val="Overskrift4Tegn"/>
     <w:uiPriority w:val="9"/>
     <w:unhideWhenUsed/>
     <w:qFormat/>
@@ -2776,11 +2678,11 @@
       <w:color w:val="1F497D" w:themeColor="text2"/>
     </w:rPr>
   </w:style>
-  <w:style w:type="paragraph" w:styleId="Heading5">
+  <w:style w:type="paragraph" w:styleId="Overskrift5">
     <w:name w:val="heading 5"/>
     <w:basedOn w:val="Normal"/>
     <w:next w:val="Normal"/>
-    <w:link w:val="Heading5Char"/>
+    <w:link w:val="Overskrift5Tegn"/>
     <w:uiPriority w:val="9"/>
     <w:unhideWhenUsed/>
     <w:qFormat/>
@@ -2801,13 +2703,13 @@
       <w:color w:val="1F497D" w:themeColor="text2"/>
     </w:rPr>
   </w:style>
-  <w:style w:type="character" w:default="1" w:styleId="DefaultParagraphFont">
+  <w:style w:type="character" w:default="1" w:styleId="Standardskrifttypeiafsnit">
     <w:name w:val="Default Paragraph Font"/>
     <w:uiPriority w:val="1"/>
     <w:semiHidden/>
     <w:unhideWhenUsed/>
   </w:style>
-  <w:style w:type="table" w:default="1" w:styleId="TableNormal">
+  <w:style w:type="table" w:default="1" w:styleId="Tabel-Normal">
     <w:name w:val="Normal Table"/>
     <w:uiPriority w:val="99"/>
     <w:semiHidden/>
@@ -2822,16 +2724,16 @@
       </w:tblCellMar>
     </w:tblPr>
   </w:style>
-  <w:style w:type="numbering" w:default="1" w:styleId="NoList">
+  <w:style w:type="numbering" w:default="1" w:styleId="Ingenoversigt">
     <w:name w:val="No List"/>
     <w:uiPriority w:val="99"/>
     <w:semiHidden/>
     <w:unhideWhenUsed/>
   </w:style>
-  <w:style w:type="character" w:customStyle="1" w:styleId="Heading1Char">
-    <w:name w:val="Heading 1 Char"/>
-    <w:basedOn w:val="DefaultParagraphFont"/>
-    <w:link w:val="Heading1"/>
+  <w:style w:type="character" w:customStyle="1" w:styleId="Overskrift1Tegn">
+    <w:name w:val="Overskrift 1 Tegn"/>
+    <w:basedOn w:val="Standardskrifttypeiafsnit"/>
+    <w:link w:val="Overskrift1"/>
     <w:uiPriority w:val="9"/>
     <w:rsid w:val="00A56C29"/>
     <w:rPr>
@@ -2843,10 +2745,10 @@
       <w:szCs w:val="28"/>
     </w:rPr>
   </w:style>
-  <w:style w:type="character" w:customStyle="1" w:styleId="Heading2Char">
-    <w:name w:val="Heading 2 Char"/>
-    <w:basedOn w:val="DefaultParagraphFont"/>
-    <w:link w:val="Heading2"/>
+  <w:style w:type="character" w:customStyle="1" w:styleId="Overskrift2Tegn">
+    <w:name w:val="Overskrift 2 Tegn"/>
+    <w:basedOn w:val="Standardskrifttypeiafsnit"/>
+    <w:link w:val="Overskrift2"/>
     <w:uiPriority w:val="9"/>
     <w:rsid w:val="00A31650"/>
     <w:rPr>
@@ -2858,10 +2760,10 @@
       <w:szCs w:val="26"/>
     </w:rPr>
   </w:style>
-  <w:style w:type="character" w:customStyle="1" w:styleId="Heading3Char">
-    <w:name w:val="Heading 3 Char"/>
-    <w:basedOn w:val="DefaultParagraphFont"/>
-    <w:link w:val="Heading3"/>
+  <w:style w:type="character" w:customStyle="1" w:styleId="Overskrift3Tegn">
+    <w:name w:val="Overskrift 3 Tegn"/>
+    <w:basedOn w:val="Standardskrifttypeiafsnit"/>
+    <w:link w:val="Overskrift3"/>
     <w:uiPriority w:val="9"/>
     <w:rsid w:val="009B12F5"/>
     <w:rPr>
@@ -2872,10 +2774,10 @@
       <w:sz w:val="20"/>
     </w:rPr>
   </w:style>
-  <w:style w:type="character" w:customStyle="1" w:styleId="Heading4Char">
-    <w:name w:val="Heading 4 Char"/>
-    <w:basedOn w:val="DefaultParagraphFont"/>
-    <w:link w:val="Heading4"/>
+  <w:style w:type="character" w:customStyle="1" w:styleId="Overskrift4Tegn">
+    <w:name w:val="Overskrift 4 Tegn"/>
+    <w:basedOn w:val="Standardskrifttypeiafsnit"/>
+    <w:link w:val="Overskrift4"/>
     <w:uiPriority w:val="9"/>
     <w:rsid w:val="00FF33CA"/>
     <w:rPr>
@@ -2887,10 +2789,10 @@
       <w:sz w:val="20"/>
     </w:rPr>
   </w:style>
-  <w:style w:type="character" w:customStyle="1" w:styleId="Heading5Char">
-    <w:name w:val="Heading 5 Char"/>
-    <w:basedOn w:val="DefaultParagraphFont"/>
-    <w:link w:val="Heading5"/>
+  <w:style w:type="character" w:customStyle="1" w:styleId="Overskrift5Tegn">
+    <w:name w:val="Overskrift 5 Tegn"/>
+    <w:basedOn w:val="Standardskrifttypeiafsnit"/>
+    <w:link w:val="Overskrift5"/>
     <w:uiPriority w:val="9"/>
     <w:rsid w:val="00FF33CA"/>
     <w:rPr>
@@ -2927,7 +2829,7 @@
   </w:style>
   <w:style w:type="character" w:customStyle="1" w:styleId="CodeChar">
     <w:name w:val="Code Char"/>
-    <w:basedOn w:val="DefaultParagraphFont"/>
+    <w:basedOn w:val="Standardskrifttypeiafsnit"/>
     <w:link w:val="Code"/>
     <w:rsid w:val="00803237"/>
     <w:rPr>
@@ -2936,10 +2838,10 @@
       <w:szCs w:val="20"/>
     </w:rPr>
   </w:style>
-  <w:style w:type="paragraph" w:styleId="Header">
+  <w:style w:type="paragraph" w:styleId="Sidehoved">
     <w:name w:val="header"/>
     <w:basedOn w:val="Normal"/>
-    <w:link w:val="HeaderChar"/>
+    <w:link w:val="SidehovedTegn"/>
     <w:uiPriority w:val="99"/>
     <w:unhideWhenUsed/>
     <w:rsid w:val="00F53479"/>
@@ -2950,10 +2852,10 @@
       </w:tabs>
     </w:pPr>
   </w:style>
-  <w:style w:type="character" w:customStyle="1" w:styleId="HeaderChar">
-    <w:name w:val="Header Char"/>
-    <w:basedOn w:val="DefaultParagraphFont"/>
-    <w:link w:val="Header"/>
+  <w:style w:type="character" w:customStyle="1" w:styleId="SidehovedTegn">
+    <w:name w:val="Sidehoved Tegn"/>
+    <w:basedOn w:val="Standardskrifttypeiafsnit"/>
+    <w:link w:val="Sidehoved"/>
     <w:uiPriority w:val="99"/>
     <w:rsid w:val="00F53479"/>
     <w:rPr>
@@ -2961,10 +2863,10 @@
       <w:sz w:val="20"/>
     </w:rPr>
   </w:style>
-  <w:style w:type="paragraph" w:styleId="Footer">
+  <w:style w:type="paragraph" w:styleId="Sidefod">
     <w:name w:val="footer"/>
     <w:basedOn w:val="Normal"/>
-    <w:link w:val="FooterChar"/>
+    <w:link w:val="SidefodTegn"/>
     <w:uiPriority w:val="99"/>
     <w:unhideWhenUsed/>
     <w:rsid w:val="00F53479"/>
@@ -2975,10 +2877,10 @@
       </w:tabs>
     </w:pPr>
   </w:style>
-  <w:style w:type="character" w:customStyle="1" w:styleId="FooterChar">
-    <w:name w:val="Footer Char"/>
-    <w:basedOn w:val="DefaultParagraphFont"/>
-    <w:link w:val="Footer"/>
+  <w:style w:type="character" w:customStyle="1" w:styleId="SidefodTegn">
+    <w:name w:val="Sidefod Tegn"/>
+    <w:basedOn w:val="Standardskrifttypeiafsnit"/>
+    <w:link w:val="Sidefod"/>
     <w:uiPriority w:val="99"/>
     <w:rsid w:val="00F53479"/>
     <w:rPr>
@@ -2986,10 +2888,10 @@
       <w:sz w:val="20"/>
     </w:rPr>
   </w:style>
-  <w:style w:type="paragraph" w:styleId="BalloonText">
+  <w:style w:type="paragraph" w:styleId="Markeringsbobletekst">
     <w:name w:val="Balloon Text"/>
     <w:basedOn w:val="Normal"/>
-    <w:link w:val="BalloonTextChar"/>
+    <w:link w:val="MarkeringsbobletekstTegn"/>
     <w:uiPriority w:val="99"/>
     <w:semiHidden/>
     <w:unhideWhenUsed/>
@@ -3000,10 +2902,10 @@
       <w:szCs w:val="16"/>
     </w:rPr>
   </w:style>
-  <w:style w:type="character" w:customStyle="1" w:styleId="BalloonTextChar">
-    <w:name w:val="Balloon Text Char"/>
-    <w:basedOn w:val="DefaultParagraphFont"/>
-    <w:link w:val="BalloonText"/>
+  <w:style w:type="character" w:customStyle="1" w:styleId="MarkeringsbobletekstTegn">
+    <w:name w:val="Markeringsbobletekst Tegn"/>
+    <w:basedOn w:val="Standardskrifttypeiafsnit"/>
+    <w:link w:val="Markeringsbobletekst"/>
     <w:uiPriority w:val="99"/>
     <w:semiHidden/>
     <w:rsid w:val="00F53479"/>
@@ -3013,7 +2915,7 @@
       <w:szCs w:val="16"/>
     </w:rPr>
   </w:style>
-  <w:style w:type="paragraph" w:styleId="Caption">
+  <w:style w:type="paragraph" w:styleId="Billedtekst">
     <w:name w:val="caption"/>
     <w:basedOn w:val="Normal"/>
     <w:next w:val="Normal"/>
@@ -3032,7 +2934,7 @@
       <w:szCs w:val="18"/>
     </w:rPr>
   </w:style>
-  <w:style w:type="paragraph" w:styleId="ListParagraph">
+  <w:style w:type="paragraph" w:styleId="Listeafsnit">
     <w:name w:val="List Paragraph"/>
     <w:basedOn w:val="Normal"/>
     <w:uiPriority w:val="34"/>

</xml_diff>